<commit_message>
Added screen capture of RS into DBDD
</commit_message>
<xml_diff>
--- a/sfennell_ISM4212_HostipalDocument.docx
+++ b/sfennell_ISM4212_HostipalDocument.docx
@@ -78,7 +78,21 @@
           <w:b/>
           <w:bCs/>
         </w:rPr>
-        <w:t>Submitted: February 9, 2025</w:t>
+        <w:t xml:space="preserve">Submitted: February </w:t>
+      </w:r>
+      <w:r>
+        <w:rPr>
+          <w:b/>
+          <w:bCs/>
+        </w:rPr>
+        <w:t>16</w:t>
+      </w:r>
+      <w:r>
+        <w:rPr>
+          <w:b/>
+          <w:bCs/>
+        </w:rPr>
+        <w:t>, 2025</w:t>
       </w:r>
       <w:r>
         <w:br/>
@@ -344,21 +358,22 @@
     <w:tbl>
       <w:tblPr>
         <w:tblStyle w:val="ListTable4"/>
-        <w:tblW w:w="0" w:type="auto"/>
+        <w:tblW w:w="9468" w:type="dxa"/>
         <w:tblLook w:val="04A0" w:firstRow="1" w:lastRow="0" w:firstColumn="1" w:lastColumn="0" w:noHBand="0" w:noVBand="1"/>
       </w:tblPr>
       <w:tblGrid>
-        <w:gridCol w:w="4675"/>
-        <w:gridCol w:w="4675"/>
+        <w:gridCol w:w="4734"/>
+        <w:gridCol w:w="4734"/>
       </w:tblGrid>
       <w:tr>
         <w:trPr>
           <w:cnfStyle w:val="100000000000" w:firstRow="1" w:lastRow="0" w:firstColumn="0" w:lastColumn="0" w:oddVBand="0" w:evenVBand="0" w:oddHBand="0" w:evenHBand="0" w:firstRowFirstColumn="0" w:firstRowLastColumn="0" w:lastRowFirstColumn="0" w:lastRowLastColumn="0"/>
+          <w:trHeight w:val="346"/>
         </w:trPr>
         <w:tc>
           <w:tcPr>
             <w:cnfStyle w:val="001000000000" w:firstRow="0" w:lastRow="0" w:firstColumn="1" w:lastColumn="0" w:oddVBand="0" w:evenVBand="0" w:oddHBand="0" w:evenHBand="0" w:firstRowFirstColumn="0" w:firstRowLastColumn="0" w:lastRowFirstColumn="0" w:lastRowLastColumn="0"/>
-            <w:tcW w:w="4675" w:type="dxa"/>
+            <w:tcW w:w="4734" w:type="dxa"/>
           </w:tcPr>
           <w:p>
             <w:r>
@@ -368,7 +383,7 @@
         </w:tc>
         <w:tc>
           <w:tcPr>
-            <w:tcW w:w="4675" w:type="dxa"/>
+            <w:tcW w:w="4734" w:type="dxa"/>
           </w:tcPr>
           <w:p>
             <w:pPr>
@@ -383,11 +398,12 @@
       <w:tr>
         <w:trPr>
           <w:cnfStyle w:val="000000100000" w:firstRow="0" w:lastRow="0" w:firstColumn="0" w:lastColumn="0" w:oddVBand="0" w:evenVBand="0" w:oddHBand="1" w:evenHBand="0" w:firstRowFirstColumn="0" w:firstRowLastColumn="0" w:lastRowFirstColumn="0" w:lastRowLastColumn="0"/>
+          <w:trHeight w:val="684"/>
         </w:trPr>
         <w:tc>
           <w:tcPr>
             <w:cnfStyle w:val="001000000000" w:firstRow="0" w:lastRow="0" w:firstColumn="1" w:lastColumn="0" w:oddVBand="0" w:evenVBand="0" w:oddHBand="0" w:evenHBand="0" w:firstRowFirstColumn="0" w:firstRowLastColumn="0" w:lastRowFirstColumn="0" w:lastRowLastColumn="0"/>
-            <w:tcW w:w="4675" w:type="dxa"/>
+            <w:tcW w:w="4734" w:type="dxa"/>
           </w:tcPr>
           <w:p>
             <w:r>
@@ -397,7 +413,7 @@
         </w:tc>
         <w:tc>
           <w:tcPr>
-            <w:tcW w:w="4675" w:type="dxa"/>
+            <w:tcW w:w="4734" w:type="dxa"/>
           </w:tcPr>
           <w:p>
             <w:pPr>
@@ -415,6 +431,35 @@
           </w:p>
         </w:tc>
       </w:tr>
+      <w:tr>
+        <w:trPr>
+          <w:trHeight w:val="684"/>
+        </w:trPr>
+        <w:tc>
+          <w:tcPr>
+            <w:cnfStyle w:val="001000000000" w:firstRow="0" w:lastRow="0" w:firstColumn="1" w:lastColumn="0" w:oddVBand="0" w:evenVBand="0" w:oddHBand="0" w:evenHBand="0" w:firstRowFirstColumn="0" w:firstRowLastColumn="0" w:lastRowFirstColumn="0" w:lastRowLastColumn="0"/>
+            <w:tcW w:w="4734" w:type="dxa"/>
+          </w:tcPr>
+          <w:p>
+            <w:r>
+              <w:t>1.0 rev 11</w:t>
+            </w:r>
+          </w:p>
+        </w:tc>
+        <w:tc>
+          <w:tcPr>
+            <w:tcW w:w="4734" w:type="dxa"/>
+          </w:tcPr>
+          <w:p>
+            <w:pPr>
+              <w:cnfStyle w:val="000000000000" w:firstRow="0" w:lastRow="0" w:firstColumn="0" w:lastColumn="0" w:oddVBand="0" w:evenVBand="0" w:oddHBand="0" w:evenHBand="0" w:firstRowFirstColumn="0" w:firstRowLastColumn="0" w:lastRowFirstColumn="0" w:lastRowLastColumn="0"/>
+            </w:pPr>
+            <w:r>
+              <w:t>Added screen capture of RS diagram.</w:t>
+            </w:r>
+          </w:p>
+        </w:tc>
+      </w:tr>
     </w:tbl>
     <w:p>
       <w:pPr>
@@ -663,7 +708,6 @@
           <w:b/>
           <w:bCs/>
         </w:rPr>
-        <w:lastRenderedPageBreak/>
         <w:t>Table of Contents</w:t>
       </w:r>
     </w:p>
@@ -864,7 +908,55 @@
           <w:b/>
           <w:bCs/>
         </w:rPr>
-        <w:t>.</w:t>
+        <w:t>….</w:t>
+      </w:r>
+      <w:r>
+        <w:t>10</w:t>
+      </w:r>
+    </w:p>
+    <w:p>
+      <w:r>
+        <w:rPr>
+          <w:b/>
+          <w:bCs/>
+        </w:rPr>
+        <w:t>EERD</w:t>
+      </w:r>
+      <w:r>
+        <w:rPr>
+          <w:b/>
+          <w:bCs/>
+        </w:rPr>
+        <w:t xml:space="preserve">………………………………………………………………………………………………………………………. </w:t>
+      </w:r>
+      <w:r>
+        <w:rPr>
+          <w:b/>
+          <w:bCs/>
+        </w:rPr>
+        <w:t xml:space="preserve"> </w:t>
+      </w:r>
+      <w:r>
+        <w:t>1</w:t>
+      </w:r>
+      <w:r>
+        <w:t>1</w:t>
+      </w:r>
+    </w:p>
+    <w:p>
+      <w:r>
+        <w:rPr>
+          <w:b/>
+          <w:bCs/>
+        </w:rPr>
+        <w:t>RS………</w:t>
+      </w:r>
+      <w:r>
+        <w:rPr>
+          <w:b/>
+          <w:bCs/>
+        </w:rPr>
+        <w:t>…………………………………………………………</w:t>
       </w:r>
       <w:r>
         <w:rPr>
@@ -874,225 +966,216 @@
         <w:t>…</w:t>
       </w:r>
       <w:r>
-        <w:t>10</w:t>
-      </w:r>
-    </w:p>
-    <w:p>
-      <w:r>
-        <w:rPr>
-          <w:b/>
-          <w:bCs/>
-        </w:rPr>
-        <w:t>EERD</w:t>
-      </w:r>
-      <w:r>
-        <w:rPr>
-          <w:b/>
-          <w:bCs/>
-        </w:rPr>
-        <w:t xml:space="preserve">………………………………………………………………………………………………………………………. </w:t>
-      </w:r>
-      <w:r>
-        <w:t>1</w:t>
-      </w:r>
-      <w:r>
-        <w:t>1</w:t>
-      </w:r>
-    </w:p>
-    <w:p>
-      <w:pPr>
-        <w:rPr>
-          <w:b/>
-          <w:bCs/>
-        </w:rPr>
-      </w:pPr>
-    </w:p>
-    <w:p>
-      <w:pPr>
-        <w:rPr>
-          <w:b/>
-          <w:bCs/>
-          <w:u w:val="single"/>
-        </w:rPr>
-      </w:pPr>
-    </w:p>
-    <w:p>
-      <w:pPr>
-        <w:rPr>
-          <w:b/>
-          <w:bCs/>
-          <w:u w:val="single"/>
-        </w:rPr>
-      </w:pPr>
-    </w:p>
-    <w:p>
-      <w:pPr>
-        <w:rPr>
-          <w:b/>
-          <w:bCs/>
-          <w:u w:val="single"/>
-        </w:rPr>
-      </w:pPr>
-    </w:p>
-    <w:p>
-      <w:pPr>
-        <w:rPr>
-          <w:b/>
-          <w:bCs/>
-          <w:u w:val="single"/>
-        </w:rPr>
-      </w:pPr>
-    </w:p>
-    <w:p>
-      <w:pPr>
-        <w:rPr>
-          <w:b/>
-          <w:bCs/>
-          <w:u w:val="single"/>
-        </w:rPr>
-      </w:pPr>
-    </w:p>
-    <w:p>
-      <w:pPr>
-        <w:rPr>
-          <w:b/>
-          <w:bCs/>
-          <w:u w:val="single"/>
-        </w:rPr>
-      </w:pPr>
-    </w:p>
-    <w:p>
-      <w:pPr>
-        <w:rPr>
-          <w:b/>
-          <w:bCs/>
-          <w:u w:val="single"/>
-        </w:rPr>
-      </w:pPr>
-    </w:p>
-    <w:p>
-      <w:pPr>
-        <w:rPr>
-          <w:b/>
-          <w:bCs/>
-          <w:u w:val="single"/>
-        </w:rPr>
-      </w:pPr>
-    </w:p>
-    <w:p>
-      <w:pPr>
-        <w:rPr>
-          <w:b/>
-          <w:bCs/>
-          <w:u w:val="single"/>
-        </w:rPr>
-      </w:pPr>
-    </w:p>
-    <w:p>
-      <w:pPr>
-        <w:rPr>
-          <w:b/>
-          <w:bCs/>
-          <w:u w:val="single"/>
-        </w:rPr>
-      </w:pPr>
-    </w:p>
-    <w:p>
-      <w:pPr>
-        <w:rPr>
-          <w:b/>
-          <w:bCs/>
-          <w:u w:val="single"/>
-        </w:rPr>
-      </w:pPr>
-    </w:p>
-    <w:p>
-      <w:pPr>
-        <w:rPr>
-          <w:b/>
-          <w:bCs/>
-          <w:u w:val="single"/>
-        </w:rPr>
-      </w:pPr>
-    </w:p>
-    <w:p>
-      <w:pPr>
-        <w:rPr>
-          <w:b/>
-          <w:bCs/>
-          <w:u w:val="single"/>
-        </w:rPr>
-      </w:pPr>
-    </w:p>
-    <w:p>
-      <w:pPr>
-        <w:rPr>
-          <w:b/>
-          <w:bCs/>
-          <w:u w:val="single"/>
-        </w:rPr>
-      </w:pPr>
-    </w:p>
-    <w:p>
-      <w:pPr>
-        <w:rPr>
-          <w:b/>
-          <w:bCs/>
-          <w:u w:val="single"/>
-        </w:rPr>
-      </w:pPr>
-    </w:p>
-    <w:p>
-      <w:pPr>
-        <w:rPr>
-          <w:b/>
-          <w:bCs/>
-          <w:u w:val="single"/>
-        </w:rPr>
-      </w:pPr>
-    </w:p>
-    <w:p>
-      <w:pPr>
-        <w:rPr>
-          <w:b/>
-          <w:bCs/>
-          <w:u w:val="single"/>
-        </w:rPr>
-      </w:pPr>
-    </w:p>
-    <w:p>
-      <w:pPr>
-        <w:rPr>
-          <w:b/>
-          <w:bCs/>
-          <w:u w:val="single"/>
-        </w:rPr>
-      </w:pPr>
-    </w:p>
-    <w:p>
-      <w:pPr>
-        <w:rPr>
-          <w:b/>
-          <w:bCs/>
-          <w:u w:val="single"/>
-        </w:rPr>
-      </w:pPr>
-    </w:p>
-    <w:p>
-      <w:pPr>
-        <w:rPr>
-          <w:b/>
-          <w:bCs/>
-          <w:u w:val="single"/>
-        </w:rPr>
-      </w:pPr>
-      <w:r>
-        <w:rPr>
-          <w:b/>
-          <w:bCs/>
-          <w:u w:val="single"/>
-        </w:rPr>
-        <w:lastRenderedPageBreak/>
+        <w:rPr>
+          <w:b/>
+          <w:bCs/>
+        </w:rPr>
+        <w:t>………………………………………………………</w:t>
+      </w:r>
+      <w:r>
+        <w:rPr>
+          <w:b/>
+          <w:bCs/>
+        </w:rPr>
+        <w:t xml:space="preserve"> </w:t>
+      </w:r>
+      <w:r>
+        <w:t>12</w:t>
+      </w:r>
+    </w:p>
+    <w:p>
+      <w:pPr>
+        <w:rPr>
+          <w:b/>
+          <w:bCs/>
+        </w:rPr>
+      </w:pPr>
+    </w:p>
+    <w:p>
+      <w:pPr>
+        <w:rPr>
+          <w:b/>
+          <w:bCs/>
+          <w:u w:val="single"/>
+        </w:rPr>
+      </w:pPr>
+    </w:p>
+    <w:p>
+      <w:pPr>
+        <w:rPr>
+          <w:b/>
+          <w:bCs/>
+          <w:u w:val="single"/>
+        </w:rPr>
+      </w:pPr>
+    </w:p>
+    <w:p>
+      <w:pPr>
+        <w:rPr>
+          <w:b/>
+          <w:bCs/>
+          <w:u w:val="single"/>
+        </w:rPr>
+      </w:pPr>
+    </w:p>
+    <w:p>
+      <w:pPr>
+        <w:rPr>
+          <w:b/>
+          <w:bCs/>
+          <w:u w:val="single"/>
+        </w:rPr>
+      </w:pPr>
+    </w:p>
+    <w:p>
+      <w:pPr>
+        <w:rPr>
+          <w:b/>
+          <w:bCs/>
+          <w:u w:val="single"/>
+        </w:rPr>
+      </w:pPr>
+    </w:p>
+    <w:p>
+      <w:pPr>
+        <w:rPr>
+          <w:b/>
+          <w:bCs/>
+          <w:u w:val="single"/>
+        </w:rPr>
+      </w:pPr>
+    </w:p>
+    <w:p>
+      <w:pPr>
+        <w:rPr>
+          <w:b/>
+          <w:bCs/>
+          <w:u w:val="single"/>
+        </w:rPr>
+      </w:pPr>
+    </w:p>
+    <w:p>
+      <w:pPr>
+        <w:rPr>
+          <w:b/>
+          <w:bCs/>
+          <w:u w:val="single"/>
+        </w:rPr>
+      </w:pPr>
+    </w:p>
+    <w:p>
+      <w:pPr>
+        <w:rPr>
+          <w:b/>
+          <w:bCs/>
+          <w:u w:val="single"/>
+        </w:rPr>
+      </w:pPr>
+    </w:p>
+    <w:p>
+      <w:pPr>
+        <w:rPr>
+          <w:b/>
+          <w:bCs/>
+          <w:u w:val="single"/>
+        </w:rPr>
+      </w:pPr>
+    </w:p>
+    <w:p>
+      <w:pPr>
+        <w:rPr>
+          <w:b/>
+          <w:bCs/>
+          <w:u w:val="single"/>
+        </w:rPr>
+      </w:pPr>
+    </w:p>
+    <w:p>
+      <w:pPr>
+        <w:rPr>
+          <w:b/>
+          <w:bCs/>
+          <w:u w:val="single"/>
+        </w:rPr>
+      </w:pPr>
+    </w:p>
+    <w:p>
+      <w:pPr>
+        <w:rPr>
+          <w:b/>
+          <w:bCs/>
+          <w:u w:val="single"/>
+        </w:rPr>
+      </w:pPr>
+    </w:p>
+    <w:p>
+      <w:pPr>
+        <w:rPr>
+          <w:b/>
+          <w:bCs/>
+          <w:u w:val="single"/>
+        </w:rPr>
+      </w:pPr>
+    </w:p>
+    <w:p>
+      <w:pPr>
+        <w:rPr>
+          <w:b/>
+          <w:bCs/>
+          <w:u w:val="single"/>
+        </w:rPr>
+      </w:pPr>
+    </w:p>
+    <w:p>
+      <w:pPr>
+        <w:rPr>
+          <w:b/>
+          <w:bCs/>
+          <w:u w:val="single"/>
+        </w:rPr>
+      </w:pPr>
+    </w:p>
+    <w:p>
+      <w:pPr>
+        <w:rPr>
+          <w:b/>
+          <w:bCs/>
+          <w:u w:val="single"/>
+        </w:rPr>
+      </w:pPr>
+    </w:p>
+    <w:p>
+      <w:pPr>
+        <w:rPr>
+          <w:b/>
+          <w:bCs/>
+          <w:u w:val="single"/>
+        </w:rPr>
+      </w:pPr>
+    </w:p>
+    <w:p>
+      <w:pPr>
+        <w:rPr>
+          <w:b/>
+          <w:bCs/>
+          <w:u w:val="single"/>
+        </w:rPr>
+      </w:pPr>
+    </w:p>
+    <w:p>
+      <w:pPr>
+        <w:rPr>
+          <w:b/>
+          <w:bCs/>
+          <w:u w:val="single"/>
+        </w:rPr>
+      </w:pPr>
+      <w:r>
+        <w:rPr>
+          <w:b/>
+          <w:bCs/>
+          <w:u w:val="single"/>
+        </w:rPr>
         <w:t>Purpose</w:t>
       </w:r>
     </w:p>
@@ -1270,7 +1353,11 @@
         <w:t xml:space="preserve">hospital </w:t>
       </w:r>
       <w:r>
-        <w:t>wards. Patients are assigned to beds upon admission, with only one patient per bed at a time. Bed availability is not constant.</w:t>
+        <w:t xml:space="preserve">wards. Patients </w:t>
+      </w:r>
+      <w:r>
+        <w:lastRenderedPageBreak/>
+        <w:t>are assigned to beds upon admission, with only one patient per bed at a time. Bed availability is not constant.</w:t>
       </w:r>
     </w:p>
     <w:p>
@@ -1279,7 +1366,6 @@
         <w:ind w:firstLine="720"/>
       </w:pPr>
       <w:r>
-        <w:lastRenderedPageBreak/>
         <w:t>Patient data includes a Patient ID, name, gender, date of birth, address, phone number, alternate phone number, and email address. The system records the patient's admission date, admitting doctor (Doctor ID), discharge date, and discharging doctor.</w:t>
       </w:r>
     </w:p>
@@ -1356,7 +1442,6 @@
           <w:bCs/>
           <w:u w:val="single"/>
         </w:rPr>
-        <w:lastRenderedPageBreak/>
         <w:t>Requirements (Actors and Roles</w:t>
       </w:r>
     </w:p>
@@ -1823,8 +1908,557 @@
           <w:bCs/>
           <w:u w:val="single"/>
         </w:rPr>
+        <w:t>Entities w/ Nested Attributes</w:t>
+      </w:r>
+    </w:p>
+    <w:p>
+      <w:pPr>
+        <w:pStyle w:val="ListParagraph"/>
+        <w:numPr>
+          <w:ilvl w:val="0"/>
+          <w:numId w:val="2"/>
+        </w:numPr>
+      </w:pPr>
+      <w:r>
+        <w:t>Nurse</w:t>
+      </w:r>
+    </w:p>
+    <w:p>
+      <w:pPr>
+        <w:pStyle w:val="ListParagraph"/>
+        <w:numPr>
+          <w:ilvl w:val="1"/>
+          <w:numId w:val="2"/>
+        </w:numPr>
+      </w:pPr>
+      <w:r>
+        <w:t>NurseNo</w:t>
+      </w:r>
+    </w:p>
+    <w:p>
+      <w:pPr>
+        <w:pStyle w:val="ListParagraph"/>
+        <w:numPr>
+          <w:ilvl w:val="1"/>
+          <w:numId w:val="2"/>
+        </w:numPr>
+      </w:pPr>
+      <w:r>
+        <w:t>NurseID</w:t>
+      </w:r>
+    </w:p>
+    <w:p>
+      <w:pPr>
+        <w:pStyle w:val="ListParagraph"/>
+        <w:numPr>
+          <w:ilvl w:val="1"/>
+          <w:numId w:val="2"/>
+        </w:numPr>
+      </w:pPr>
+      <w:r>
+        <w:t>Name</w:t>
+      </w:r>
+      <w:r>
+        <w:t xml:space="preserve"> (first, last)</w:t>
+      </w:r>
+    </w:p>
+    <w:p>
+      <w:pPr>
+        <w:pStyle w:val="ListParagraph"/>
+        <w:numPr>
+          <w:ilvl w:val="1"/>
+          <w:numId w:val="2"/>
+        </w:numPr>
+      </w:pPr>
+      <w:r>
+        <w:t>Address</w:t>
+      </w:r>
+      <w:r>
+        <w:t xml:space="preserve"> (street, city, state, zip)</w:t>
+      </w:r>
+    </w:p>
+    <w:p>
+      <w:pPr>
+        <w:pStyle w:val="ListParagraph"/>
+        <w:numPr>
+          <w:ilvl w:val="1"/>
+          <w:numId w:val="2"/>
+        </w:numPr>
+      </w:pPr>
+      <w:r>
+        <w:t>Phone</w:t>
+      </w:r>
+    </w:p>
+    <w:p>
+      <w:pPr>
+        <w:pStyle w:val="ListParagraph"/>
+        <w:numPr>
+          <w:ilvl w:val="1"/>
+          <w:numId w:val="2"/>
+        </w:numPr>
+      </w:pPr>
+      <w:r>
+        <w:t>AltPhone</w:t>
+      </w:r>
+    </w:p>
+    <w:p>
+      <w:pPr>
+        <w:pStyle w:val="ListParagraph"/>
+        <w:numPr>
+          <w:ilvl w:val="1"/>
+          <w:numId w:val="2"/>
+        </w:numPr>
+      </w:pPr>
+      <w:r>
+        <w:t>Email</w:t>
+      </w:r>
+    </w:p>
+    <w:p>
+      <w:pPr>
+        <w:pStyle w:val="ListParagraph"/>
+        <w:numPr>
+          <w:ilvl w:val="1"/>
+          <w:numId w:val="2"/>
+        </w:numPr>
+      </w:pPr>
+      <w:r>
+        <w:t>Certification</w:t>
+      </w:r>
+      <w:r>
+        <w:t>s</w:t>
+      </w:r>
+    </w:p>
+    <w:p>
+      <w:pPr>
+        <w:pStyle w:val="ListParagraph"/>
+        <w:numPr>
+          <w:ilvl w:val="0"/>
+          <w:numId w:val="2"/>
+        </w:numPr>
+      </w:pPr>
+      <w:r>
+        <w:t>Ward</w:t>
+      </w:r>
+    </w:p>
+    <w:p>
+      <w:pPr>
+        <w:pStyle w:val="ListParagraph"/>
+        <w:numPr>
+          <w:ilvl w:val="1"/>
+          <w:numId w:val="2"/>
+        </w:numPr>
+      </w:pPr>
+      <w:r>
+        <w:t>WardN</w:t>
+      </w:r>
+      <w:r>
+        <w:t>o</w:t>
+      </w:r>
+    </w:p>
+    <w:p>
+      <w:pPr>
+        <w:pStyle w:val="ListParagraph"/>
+        <w:numPr>
+          <w:ilvl w:val="1"/>
+          <w:numId w:val="2"/>
+        </w:numPr>
+      </w:pPr>
+      <w:r>
+        <w:t>WardName</w:t>
+      </w:r>
+    </w:p>
+    <w:p>
+      <w:pPr>
+        <w:pStyle w:val="ListParagraph"/>
+        <w:numPr>
+          <w:ilvl w:val="1"/>
+          <w:numId w:val="2"/>
+        </w:numPr>
+      </w:pPr>
+      <w:r>
+        <w:t>Location</w:t>
+      </w:r>
+    </w:p>
+    <w:p>
+      <w:pPr>
+        <w:pStyle w:val="ListParagraph"/>
+        <w:numPr>
+          <w:ilvl w:val="1"/>
+          <w:numId w:val="2"/>
+        </w:numPr>
+      </w:pPr>
+      <w:r>
+        <w:t>Phone</w:t>
+      </w:r>
+    </w:p>
+    <w:p>
+      <w:pPr>
+        <w:pStyle w:val="ListParagraph"/>
+        <w:numPr>
+          <w:ilvl w:val="0"/>
+          <w:numId w:val="2"/>
+        </w:numPr>
+      </w:pPr>
+      <w:r>
+        <w:t>Bed</w:t>
+      </w:r>
+    </w:p>
+    <w:p>
+      <w:pPr>
+        <w:pStyle w:val="ListParagraph"/>
+        <w:numPr>
+          <w:ilvl w:val="1"/>
+          <w:numId w:val="2"/>
+        </w:numPr>
+      </w:pPr>
+      <w:r>
+        <w:t>BedNo</w:t>
+      </w:r>
+    </w:p>
+    <w:p>
+      <w:pPr>
+        <w:pStyle w:val="ListParagraph"/>
+        <w:numPr>
+          <w:ilvl w:val="1"/>
+          <w:numId w:val="2"/>
+        </w:numPr>
+      </w:pPr>
+      <w:r>
+        <w:t>BedID</w:t>
+      </w:r>
+    </w:p>
+    <w:p>
+      <w:pPr>
+        <w:pStyle w:val="ListParagraph"/>
+        <w:numPr>
+          <w:ilvl w:val="1"/>
+          <w:numId w:val="2"/>
+        </w:numPr>
+      </w:pPr>
+      <w:r>
+        <w:t>WardNumber</w:t>
+      </w:r>
+    </w:p>
+    <w:p>
+      <w:pPr>
+        <w:pStyle w:val="ListParagraph"/>
+        <w:numPr>
+          <w:ilvl w:val="1"/>
+          <w:numId w:val="2"/>
+        </w:numPr>
+      </w:pPr>
+      <w:r>
+        <w:t xml:space="preserve">Size </w:t>
+      </w:r>
+    </w:p>
+    <w:p>
+      <w:pPr>
+        <w:pStyle w:val="ListParagraph"/>
+        <w:numPr>
+          <w:ilvl w:val="1"/>
+          <w:numId w:val="2"/>
+        </w:numPr>
+      </w:pPr>
+      <w:r>
+        <w:t>Type</w:t>
+      </w:r>
+    </w:p>
+    <w:p>
+      <w:pPr>
+        <w:pStyle w:val="ListParagraph"/>
+        <w:numPr>
+          <w:ilvl w:val="0"/>
+          <w:numId w:val="2"/>
+        </w:numPr>
+      </w:pPr>
+      <w:r>
+        <w:t>Patient</w:t>
+      </w:r>
+    </w:p>
+    <w:p>
+      <w:pPr>
+        <w:pStyle w:val="ListParagraph"/>
+        <w:numPr>
+          <w:ilvl w:val="1"/>
+          <w:numId w:val="2"/>
+        </w:numPr>
+      </w:pPr>
+      <w:r>
+        <w:t>PatientNo</w:t>
+      </w:r>
+    </w:p>
+    <w:p>
+      <w:pPr>
+        <w:pStyle w:val="ListParagraph"/>
+        <w:numPr>
+          <w:ilvl w:val="1"/>
+          <w:numId w:val="2"/>
+        </w:numPr>
+      </w:pPr>
+      <w:r>
+        <w:t>PatientID</w:t>
+      </w:r>
+    </w:p>
+    <w:p>
+      <w:pPr>
+        <w:pStyle w:val="ListParagraph"/>
+        <w:numPr>
+          <w:ilvl w:val="1"/>
+          <w:numId w:val="2"/>
+        </w:numPr>
+      </w:pPr>
+      <w:r>
+        <w:t>Name</w:t>
+      </w:r>
+      <w:r>
+        <w:t xml:space="preserve"> (first, last)</w:t>
+      </w:r>
+    </w:p>
+    <w:p>
+      <w:pPr>
+        <w:pStyle w:val="ListParagraph"/>
+        <w:numPr>
+          <w:ilvl w:val="1"/>
+          <w:numId w:val="2"/>
+        </w:numPr>
+      </w:pPr>
+      <w:r>
+        <w:t>Gender</w:t>
+      </w:r>
+    </w:p>
+    <w:p>
+      <w:pPr>
+        <w:pStyle w:val="ListParagraph"/>
+        <w:numPr>
+          <w:ilvl w:val="1"/>
+          <w:numId w:val="2"/>
+        </w:numPr>
+      </w:pPr>
+      <w:r>
+        <w:t>Date</w:t>
+      </w:r>
+      <w:r>
+        <w:t>OfBirth</w:t>
+      </w:r>
+      <w:r>
+        <w:t xml:space="preserve"> (age)</w:t>
+      </w:r>
+    </w:p>
+    <w:p>
+      <w:pPr>
+        <w:pStyle w:val="ListParagraph"/>
+        <w:numPr>
+          <w:ilvl w:val="1"/>
+          <w:numId w:val="2"/>
+        </w:numPr>
+      </w:pPr>
+      <w:r>
+        <w:t>Address</w:t>
+      </w:r>
+      <w:r>
+        <w:t xml:space="preserve"> (street, city, state, zip)</w:t>
+      </w:r>
+    </w:p>
+    <w:p>
+      <w:pPr>
+        <w:pStyle w:val="ListParagraph"/>
+        <w:numPr>
+          <w:ilvl w:val="1"/>
+          <w:numId w:val="2"/>
+        </w:numPr>
+      </w:pPr>
+      <w:r>
+        <w:t>Phone</w:t>
+      </w:r>
+    </w:p>
+    <w:p>
+      <w:pPr>
+        <w:pStyle w:val="ListParagraph"/>
+        <w:numPr>
+          <w:ilvl w:val="1"/>
+          <w:numId w:val="2"/>
+        </w:numPr>
+      </w:pPr>
+      <w:r>
+        <w:t>AltPhone</w:t>
+      </w:r>
+    </w:p>
+    <w:p>
+      <w:pPr>
+        <w:pStyle w:val="ListParagraph"/>
+        <w:numPr>
+          <w:ilvl w:val="1"/>
+          <w:numId w:val="2"/>
+        </w:numPr>
+      </w:pPr>
+      <w:r>
+        <w:t>Email</w:t>
+      </w:r>
+    </w:p>
+    <w:p>
+      <w:pPr>
+        <w:pStyle w:val="ListParagraph"/>
+        <w:numPr>
+          <w:ilvl w:val="1"/>
+          <w:numId w:val="2"/>
+        </w:numPr>
+      </w:pPr>
+      <w:r>
+        <w:t>BedID</w:t>
+      </w:r>
+    </w:p>
+    <w:p>
+      <w:pPr>
+        <w:pStyle w:val="ListParagraph"/>
+        <w:numPr>
+          <w:ilvl w:val="1"/>
+          <w:numId w:val="2"/>
+        </w:numPr>
+      </w:pPr>
+      <w:r>
+        <w:t>AdmissionDate</w:t>
+      </w:r>
+    </w:p>
+    <w:p>
+      <w:pPr>
+        <w:pStyle w:val="ListParagraph"/>
+        <w:numPr>
+          <w:ilvl w:val="1"/>
+          <w:numId w:val="2"/>
+        </w:numPr>
+      </w:pPr>
+      <w:r>
+        <w:t>AdmittingDoctorID</w:t>
+      </w:r>
+    </w:p>
+    <w:p>
+      <w:pPr>
+        <w:pStyle w:val="ListParagraph"/>
+        <w:numPr>
+          <w:ilvl w:val="1"/>
+          <w:numId w:val="2"/>
+        </w:numPr>
+      </w:pPr>
+      <w:r>
+        <w:t>DischargeDate</w:t>
+      </w:r>
+    </w:p>
+    <w:p>
+      <w:pPr>
+        <w:pStyle w:val="ListParagraph"/>
+        <w:numPr>
+          <w:ilvl w:val="1"/>
+          <w:numId w:val="2"/>
+        </w:numPr>
+      </w:pPr>
+      <w:r>
+        <w:t>DischargeDoctorID</w:t>
+      </w:r>
+    </w:p>
+    <w:p>
+      <w:pPr>
+        <w:pStyle w:val="ListParagraph"/>
+        <w:numPr>
+          <w:ilvl w:val="0"/>
+          <w:numId w:val="2"/>
+        </w:numPr>
+      </w:pPr>
+      <w:r>
+        <w:t>Doctor</w:t>
+      </w:r>
+    </w:p>
+    <w:p>
+      <w:pPr>
+        <w:pStyle w:val="ListParagraph"/>
+        <w:numPr>
+          <w:ilvl w:val="1"/>
+          <w:numId w:val="2"/>
+        </w:numPr>
+      </w:pPr>
+      <w:r>
+        <w:t>DoctorID</w:t>
+      </w:r>
+    </w:p>
+    <w:p>
+      <w:pPr>
+        <w:pStyle w:val="ListParagraph"/>
+        <w:numPr>
+          <w:ilvl w:val="1"/>
+          <w:numId w:val="2"/>
+        </w:numPr>
+      </w:pPr>
+      <w:r>
+        <w:t>Name</w:t>
+      </w:r>
+      <w:r>
+        <w:t xml:space="preserve"> (first, last)</w:t>
+      </w:r>
+    </w:p>
+    <w:p>
+      <w:pPr>
+        <w:pStyle w:val="ListParagraph"/>
+        <w:numPr>
+          <w:ilvl w:val="1"/>
+          <w:numId w:val="2"/>
+        </w:numPr>
+      </w:pPr>
+      <w:r>
         <w:lastRenderedPageBreak/>
-        <w:t>Entities w/ Nested Attributes</w:t>
+        <w:t>Address</w:t>
+      </w:r>
+      <w:r>
+        <w:t xml:space="preserve"> (street, city, state, zip)</w:t>
+      </w:r>
+    </w:p>
+    <w:p>
+      <w:pPr>
+        <w:pStyle w:val="ListParagraph"/>
+        <w:numPr>
+          <w:ilvl w:val="1"/>
+          <w:numId w:val="2"/>
+        </w:numPr>
+      </w:pPr>
+      <w:r>
+        <w:t>Phone</w:t>
+      </w:r>
+    </w:p>
+    <w:p>
+      <w:pPr>
+        <w:pStyle w:val="ListParagraph"/>
+        <w:numPr>
+          <w:ilvl w:val="1"/>
+          <w:numId w:val="2"/>
+        </w:numPr>
+      </w:pPr>
+      <w:r>
+        <w:t>AltPhone</w:t>
+      </w:r>
+    </w:p>
+    <w:p>
+      <w:pPr>
+        <w:pStyle w:val="ListParagraph"/>
+        <w:numPr>
+          <w:ilvl w:val="1"/>
+          <w:numId w:val="2"/>
+        </w:numPr>
+      </w:pPr>
+      <w:r>
+        <w:t>Email</w:t>
+      </w:r>
+    </w:p>
+    <w:p>
+      <w:pPr>
+        <w:pStyle w:val="ListParagraph"/>
+        <w:numPr>
+          <w:ilvl w:val="1"/>
+          <w:numId w:val="2"/>
+        </w:numPr>
+      </w:pPr>
+      <w:r>
+        <w:t>Specialt</w:t>
+      </w:r>
+      <w:r>
+        <w:t>ies</w:t>
       </w:r>
     </w:p>
     <w:p>
@@ -1836,7 +2470,7 @@
         </w:numPr>
       </w:pPr>
       <w:r>
-        <w:t>Nurse</w:t>
+        <w:t>Item</w:t>
       </w:r>
     </w:p>
     <w:p>
@@ -1848,7 +2482,7 @@
         </w:numPr>
       </w:pPr>
       <w:r>
-        <w:t>NurseNo</w:t>
+        <w:t>ItemID</w:t>
       </w:r>
     </w:p>
     <w:p>
@@ -1860,7 +2494,7 @@
         </w:numPr>
       </w:pPr>
       <w:r>
-        <w:t>NurseID</w:t>
+        <w:t>ItemName</w:t>
       </w:r>
     </w:p>
     <w:p>
@@ -1872,10 +2506,19 @@
         </w:numPr>
       </w:pPr>
       <w:r>
-        <w:t>Name</w:t>
-      </w:r>
-      <w:r>
-        <w:t xml:space="preserve"> (first, last)</w:t>
+        <w:t>Charge</w:t>
+      </w:r>
+    </w:p>
+    <w:p>
+      <w:pPr>
+        <w:pStyle w:val="ListParagraph"/>
+        <w:numPr>
+          <w:ilvl w:val="0"/>
+          <w:numId w:val="2"/>
+        </w:numPr>
+      </w:pPr>
+      <w:r>
+        <w:t>Treatment</w:t>
       </w:r>
     </w:p>
     <w:p>
@@ -1887,10 +2530,7 @@
         </w:numPr>
       </w:pPr>
       <w:r>
-        <w:t>Address</w:t>
-      </w:r>
-      <w:r>
-        <w:t xml:space="preserve"> (street, city, state, zip)</w:t>
+        <w:t>TreatmentID</w:t>
       </w:r>
     </w:p>
     <w:p>
@@ -1902,7 +2542,7 @@
         </w:numPr>
       </w:pPr>
       <w:r>
-        <w:t>Phone</w:t>
+        <w:t>TreatmentName</w:t>
       </w:r>
     </w:p>
     <w:p>
@@ -1913,9 +2553,11 @@
           <w:numId w:val="2"/>
         </w:numPr>
       </w:pPr>
-      <w:r>
-        <w:t>AltPhone</w:t>
-      </w:r>
+      <w:proofErr w:type="spellStart"/>
+      <w:r>
+        <w:t>Descrip</w:t>
+      </w:r>
+      <w:proofErr w:type="spellEnd"/>
     </w:p>
     <w:p>
       <w:pPr>
@@ -1926,603 +2568,12 @@
         </w:numPr>
       </w:pPr>
       <w:r>
-        <w:t>Email</w:t>
-      </w:r>
-    </w:p>
-    <w:p>
-      <w:pPr>
-        <w:pStyle w:val="ListParagraph"/>
-        <w:numPr>
-          <w:ilvl w:val="1"/>
-          <w:numId w:val="2"/>
-        </w:numPr>
-      </w:pPr>
-      <w:r>
-        <w:t>Certification</w:t>
-      </w:r>
-      <w:r>
-        <w:t>s</w:t>
-      </w:r>
-    </w:p>
-    <w:p>
-      <w:pPr>
-        <w:pStyle w:val="ListParagraph"/>
-        <w:numPr>
-          <w:ilvl w:val="0"/>
-          <w:numId w:val="2"/>
-        </w:numPr>
-      </w:pPr>
-      <w:r>
-        <w:t>Ward</w:t>
-      </w:r>
-    </w:p>
-    <w:p>
-      <w:pPr>
-        <w:pStyle w:val="ListParagraph"/>
-        <w:numPr>
-          <w:ilvl w:val="1"/>
-          <w:numId w:val="2"/>
-        </w:numPr>
-      </w:pPr>
-      <w:r>
-        <w:t>WardN</w:t>
-      </w:r>
-      <w:r>
-        <w:t>o</w:t>
-      </w:r>
-    </w:p>
-    <w:p>
-      <w:pPr>
-        <w:pStyle w:val="ListParagraph"/>
-        <w:numPr>
-          <w:ilvl w:val="1"/>
-          <w:numId w:val="2"/>
-        </w:numPr>
-      </w:pPr>
-      <w:r>
-        <w:t>WardName</w:t>
-      </w:r>
-    </w:p>
-    <w:p>
-      <w:pPr>
-        <w:pStyle w:val="ListParagraph"/>
-        <w:numPr>
-          <w:ilvl w:val="1"/>
-          <w:numId w:val="2"/>
-        </w:numPr>
-      </w:pPr>
-      <w:r>
-        <w:t>Location</w:t>
-      </w:r>
-    </w:p>
-    <w:p>
-      <w:pPr>
-        <w:pStyle w:val="ListParagraph"/>
-        <w:numPr>
-          <w:ilvl w:val="1"/>
-          <w:numId w:val="2"/>
-        </w:numPr>
-      </w:pPr>
-      <w:r>
-        <w:t>Phone</w:t>
-      </w:r>
-    </w:p>
-    <w:p>
-      <w:pPr>
-        <w:pStyle w:val="ListParagraph"/>
-        <w:numPr>
-          <w:ilvl w:val="0"/>
-          <w:numId w:val="2"/>
-        </w:numPr>
-      </w:pPr>
-      <w:r>
-        <w:t>Bed</w:t>
-      </w:r>
-    </w:p>
-    <w:p>
-      <w:pPr>
-        <w:pStyle w:val="ListParagraph"/>
-        <w:numPr>
-          <w:ilvl w:val="1"/>
-          <w:numId w:val="2"/>
-        </w:numPr>
-      </w:pPr>
-      <w:r>
-        <w:t>BedNo</w:t>
-      </w:r>
-    </w:p>
-    <w:p>
-      <w:pPr>
-        <w:pStyle w:val="ListParagraph"/>
-        <w:numPr>
-          <w:ilvl w:val="1"/>
-          <w:numId w:val="2"/>
-        </w:numPr>
-      </w:pPr>
-      <w:r>
-        <w:t>BedID</w:t>
-      </w:r>
-    </w:p>
-    <w:p>
-      <w:pPr>
-        <w:pStyle w:val="ListParagraph"/>
-        <w:numPr>
-          <w:ilvl w:val="1"/>
-          <w:numId w:val="2"/>
-        </w:numPr>
-      </w:pPr>
-      <w:r>
-        <w:t>WardNumber</w:t>
-      </w:r>
-    </w:p>
-    <w:p>
-      <w:pPr>
-        <w:pStyle w:val="ListParagraph"/>
-        <w:numPr>
-          <w:ilvl w:val="1"/>
-          <w:numId w:val="2"/>
-        </w:numPr>
-      </w:pPr>
-      <w:r>
-        <w:t xml:space="preserve">Size </w:t>
-      </w:r>
-    </w:p>
-    <w:p>
-      <w:pPr>
-        <w:pStyle w:val="ListParagraph"/>
-        <w:numPr>
-          <w:ilvl w:val="1"/>
-          <w:numId w:val="2"/>
-        </w:numPr>
-      </w:pPr>
-      <w:r>
-        <w:t>Type</w:t>
-      </w:r>
-    </w:p>
-    <w:p>
-      <w:pPr>
-        <w:pStyle w:val="ListParagraph"/>
-        <w:numPr>
-          <w:ilvl w:val="0"/>
-          <w:numId w:val="2"/>
-        </w:numPr>
-      </w:pPr>
-      <w:r>
-        <w:t>Patient</w:t>
-      </w:r>
-    </w:p>
-    <w:p>
-      <w:pPr>
-        <w:pStyle w:val="ListParagraph"/>
-        <w:numPr>
-          <w:ilvl w:val="1"/>
-          <w:numId w:val="2"/>
-        </w:numPr>
-      </w:pPr>
-      <w:r>
-        <w:t>PatientNo</w:t>
-      </w:r>
-    </w:p>
-    <w:p>
-      <w:pPr>
-        <w:pStyle w:val="ListParagraph"/>
-        <w:numPr>
-          <w:ilvl w:val="1"/>
-          <w:numId w:val="2"/>
-        </w:numPr>
-      </w:pPr>
-      <w:r>
-        <w:t>PatientID</w:t>
-      </w:r>
-    </w:p>
-    <w:p>
-      <w:pPr>
-        <w:pStyle w:val="ListParagraph"/>
-        <w:numPr>
-          <w:ilvl w:val="1"/>
-          <w:numId w:val="2"/>
-        </w:numPr>
-      </w:pPr>
-      <w:r>
-        <w:t>Name</w:t>
-      </w:r>
-      <w:r>
-        <w:t xml:space="preserve"> (first, last)</w:t>
-      </w:r>
-    </w:p>
-    <w:p>
-      <w:pPr>
-        <w:pStyle w:val="ListParagraph"/>
-        <w:numPr>
-          <w:ilvl w:val="1"/>
-          <w:numId w:val="2"/>
-        </w:numPr>
-      </w:pPr>
-      <w:r>
-        <w:t>Gender</w:t>
-      </w:r>
-    </w:p>
-    <w:p>
-      <w:pPr>
-        <w:pStyle w:val="ListParagraph"/>
-        <w:numPr>
-          <w:ilvl w:val="1"/>
-          <w:numId w:val="2"/>
-        </w:numPr>
-      </w:pPr>
-      <w:r>
-        <w:t>Date</w:t>
-      </w:r>
-      <w:r>
-        <w:t>OfBirth</w:t>
-      </w:r>
-      <w:r>
-        <w:t xml:space="preserve"> (age)</w:t>
-      </w:r>
-    </w:p>
-    <w:p>
-      <w:pPr>
-        <w:pStyle w:val="ListParagraph"/>
-        <w:numPr>
-          <w:ilvl w:val="1"/>
-          <w:numId w:val="2"/>
-        </w:numPr>
-      </w:pPr>
-      <w:r>
-        <w:t>Address</w:t>
-      </w:r>
-      <w:r>
-        <w:t xml:space="preserve"> (street, city, state, zip)</w:t>
-      </w:r>
-    </w:p>
-    <w:p>
-      <w:pPr>
-        <w:pStyle w:val="ListParagraph"/>
-        <w:numPr>
-          <w:ilvl w:val="1"/>
-          <w:numId w:val="2"/>
-        </w:numPr>
-      </w:pPr>
-      <w:r>
-        <w:t>Phone</w:t>
-      </w:r>
-    </w:p>
-    <w:p>
-      <w:pPr>
-        <w:pStyle w:val="ListParagraph"/>
-        <w:numPr>
-          <w:ilvl w:val="1"/>
-          <w:numId w:val="2"/>
-        </w:numPr>
-      </w:pPr>
-      <w:r>
-        <w:t>AltPhone</w:t>
-      </w:r>
-    </w:p>
-    <w:p>
-      <w:pPr>
-        <w:pStyle w:val="ListParagraph"/>
-        <w:numPr>
-          <w:ilvl w:val="1"/>
-          <w:numId w:val="2"/>
-        </w:numPr>
-      </w:pPr>
-      <w:r>
-        <w:t>Email</w:t>
-      </w:r>
-    </w:p>
-    <w:p>
-      <w:pPr>
-        <w:pStyle w:val="ListParagraph"/>
-        <w:numPr>
-          <w:ilvl w:val="1"/>
-          <w:numId w:val="2"/>
-        </w:numPr>
-      </w:pPr>
-      <w:r>
-        <w:t>BedID</w:t>
-      </w:r>
-    </w:p>
-    <w:p>
-      <w:pPr>
-        <w:pStyle w:val="ListParagraph"/>
-        <w:numPr>
-          <w:ilvl w:val="1"/>
-          <w:numId w:val="2"/>
-        </w:numPr>
-      </w:pPr>
-      <w:r>
-        <w:t>AdmissionDate</w:t>
-      </w:r>
-    </w:p>
-    <w:p>
-      <w:pPr>
-        <w:pStyle w:val="ListParagraph"/>
-        <w:numPr>
-          <w:ilvl w:val="1"/>
-          <w:numId w:val="2"/>
-        </w:numPr>
-      </w:pPr>
-      <w:r>
-        <w:t>AdmittingDoctorID</w:t>
-      </w:r>
-    </w:p>
-    <w:p>
-      <w:pPr>
-        <w:pStyle w:val="ListParagraph"/>
-        <w:numPr>
-          <w:ilvl w:val="1"/>
-          <w:numId w:val="2"/>
-        </w:numPr>
-      </w:pPr>
-      <w:r>
-        <w:t>DischargeDate</w:t>
-      </w:r>
-    </w:p>
-    <w:p>
-      <w:pPr>
-        <w:pStyle w:val="ListParagraph"/>
-        <w:numPr>
-          <w:ilvl w:val="1"/>
-          <w:numId w:val="2"/>
-        </w:numPr>
-      </w:pPr>
-      <w:r>
-        <w:t>DischargeDoctorID</w:t>
-      </w:r>
-    </w:p>
-    <w:p>
-      <w:pPr>
-        <w:pStyle w:val="ListParagraph"/>
-        <w:numPr>
-          <w:ilvl w:val="0"/>
-          <w:numId w:val="2"/>
-        </w:numPr>
-      </w:pPr>
-      <w:r>
-        <w:t>Doctor</w:t>
-      </w:r>
-    </w:p>
-    <w:p>
-      <w:pPr>
-        <w:pStyle w:val="ListParagraph"/>
-        <w:numPr>
-          <w:ilvl w:val="1"/>
-          <w:numId w:val="2"/>
-        </w:numPr>
-      </w:pPr>
-      <w:r>
-        <w:t>DoctorID</w:t>
-      </w:r>
-    </w:p>
-    <w:p>
-      <w:pPr>
-        <w:pStyle w:val="ListParagraph"/>
-        <w:numPr>
-          <w:ilvl w:val="1"/>
-          <w:numId w:val="2"/>
-        </w:numPr>
-      </w:pPr>
-      <w:r>
-        <w:t>Name</w:t>
-      </w:r>
-      <w:r>
-        <w:t xml:space="preserve"> (first, last)</w:t>
-      </w:r>
-    </w:p>
-    <w:p>
-      <w:pPr>
-        <w:pStyle w:val="ListParagraph"/>
-        <w:numPr>
-          <w:ilvl w:val="1"/>
-          <w:numId w:val="2"/>
-        </w:numPr>
-      </w:pPr>
-      <w:r>
-        <w:t>Address</w:t>
-      </w:r>
-      <w:r>
-        <w:t xml:space="preserve"> (street, city, state, zip)</w:t>
-      </w:r>
-    </w:p>
-    <w:p>
-      <w:pPr>
-        <w:pStyle w:val="ListParagraph"/>
-        <w:numPr>
-          <w:ilvl w:val="1"/>
-          <w:numId w:val="2"/>
-        </w:numPr>
-      </w:pPr>
-      <w:r>
-        <w:t>Phone</w:t>
-      </w:r>
-    </w:p>
-    <w:p>
-      <w:pPr>
-        <w:pStyle w:val="ListParagraph"/>
-        <w:numPr>
-          <w:ilvl w:val="1"/>
-          <w:numId w:val="2"/>
-        </w:numPr>
-      </w:pPr>
-      <w:r>
-        <w:t>AltPhone</w:t>
-      </w:r>
-    </w:p>
-    <w:p>
-      <w:pPr>
-        <w:pStyle w:val="ListParagraph"/>
-        <w:numPr>
-          <w:ilvl w:val="1"/>
-          <w:numId w:val="2"/>
-        </w:numPr>
-      </w:pPr>
-      <w:r>
-        <w:t>Email</w:t>
-      </w:r>
-    </w:p>
-    <w:p>
-      <w:pPr>
-        <w:pStyle w:val="ListParagraph"/>
-        <w:numPr>
-          <w:ilvl w:val="1"/>
-          <w:numId w:val="2"/>
-        </w:numPr>
-      </w:pPr>
-      <w:proofErr w:type="gramStart"/>
-      <w:r>
-        <w:lastRenderedPageBreak/>
-        <w:t>MedicalSpecialt</w:t>
-      </w:r>
-      <w:r>
-        <w:t>ies</w:t>
-      </w:r>
-      <w:proofErr w:type="gramEnd"/>
-    </w:p>
-    <w:p>
-      <w:pPr>
-        <w:pStyle w:val="ListParagraph"/>
-        <w:numPr>
-          <w:ilvl w:val="0"/>
-          <w:numId w:val="2"/>
-        </w:numPr>
-      </w:pPr>
-      <w:r>
-        <w:t>Item</w:t>
-      </w:r>
-    </w:p>
-    <w:p>
-      <w:pPr>
-        <w:pStyle w:val="ListParagraph"/>
-        <w:numPr>
-          <w:ilvl w:val="1"/>
-          <w:numId w:val="2"/>
-        </w:numPr>
-      </w:pPr>
-      <w:r>
-        <w:t>ItemNo</w:t>
-      </w:r>
-    </w:p>
-    <w:p>
-      <w:pPr>
-        <w:pStyle w:val="ListParagraph"/>
-        <w:numPr>
-          <w:ilvl w:val="1"/>
-          <w:numId w:val="2"/>
-        </w:numPr>
-      </w:pPr>
-      <w:r>
-        <w:t>ItemID</w:t>
-      </w:r>
-    </w:p>
-    <w:p>
-      <w:pPr>
-        <w:pStyle w:val="ListParagraph"/>
-        <w:numPr>
-          <w:ilvl w:val="1"/>
-          <w:numId w:val="2"/>
-        </w:numPr>
-      </w:pPr>
-      <w:r>
-        <w:t>ItemName</w:t>
-      </w:r>
-    </w:p>
-    <w:p>
-      <w:pPr>
-        <w:pStyle w:val="ListParagraph"/>
-        <w:numPr>
-          <w:ilvl w:val="1"/>
-          <w:numId w:val="2"/>
-        </w:numPr>
-      </w:pPr>
-      <w:r>
         <w:t>Charge</w:t>
       </w:r>
     </w:p>
     <w:p>
       <w:pPr>
         <w:pStyle w:val="ListParagraph"/>
-        <w:numPr>
-          <w:ilvl w:val="1"/>
-          <w:numId w:val="2"/>
-        </w:numPr>
-      </w:pPr>
-    </w:p>
-    <w:p>
-      <w:pPr>
-        <w:pStyle w:val="ListParagraph"/>
-        <w:numPr>
-          <w:ilvl w:val="0"/>
-          <w:numId w:val="2"/>
-        </w:numPr>
-      </w:pPr>
-      <w:r>
-        <w:t>Treatment</w:t>
-      </w:r>
-    </w:p>
-    <w:p>
-      <w:pPr>
-        <w:pStyle w:val="ListParagraph"/>
-        <w:numPr>
-          <w:ilvl w:val="1"/>
-          <w:numId w:val="2"/>
-        </w:numPr>
-      </w:pPr>
-      <w:r>
-        <w:t>TreatmentNo</w:t>
-      </w:r>
-    </w:p>
-    <w:p>
-      <w:pPr>
-        <w:pStyle w:val="ListParagraph"/>
-        <w:numPr>
-          <w:ilvl w:val="1"/>
-          <w:numId w:val="2"/>
-        </w:numPr>
-      </w:pPr>
-      <w:r>
-        <w:t>TreatmentID</w:t>
-      </w:r>
-    </w:p>
-    <w:p>
-      <w:pPr>
-        <w:pStyle w:val="ListParagraph"/>
-        <w:numPr>
-          <w:ilvl w:val="1"/>
-          <w:numId w:val="2"/>
-        </w:numPr>
-      </w:pPr>
-      <w:r>
-        <w:t>TreatmentName</w:t>
-      </w:r>
-    </w:p>
-    <w:p>
-      <w:pPr>
-        <w:pStyle w:val="ListParagraph"/>
-        <w:numPr>
-          <w:ilvl w:val="1"/>
-          <w:numId w:val="2"/>
-        </w:numPr>
-      </w:pPr>
-      <w:r>
-        <w:t>Description</w:t>
-      </w:r>
-    </w:p>
-    <w:p>
-      <w:pPr>
-        <w:pStyle w:val="ListParagraph"/>
-        <w:numPr>
-          <w:ilvl w:val="1"/>
-          <w:numId w:val="2"/>
-        </w:numPr>
-      </w:pPr>
-      <w:r>
-        <w:t>Charge</w:t>
-      </w:r>
-    </w:p>
-    <w:p>
-      <w:pPr>
-        <w:pStyle w:val="ListParagraph"/>
         <w:ind w:left="1800"/>
       </w:pPr>
     </w:p>
@@ -2711,7 +2762,6 @@
           <w:bCs/>
           <w:u w:val="single"/>
         </w:rPr>
-        <w:lastRenderedPageBreak/>
         <w:t>Business Rules</w:t>
       </w:r>
     </w:p>
@@ -2940,7 +2990,6 @@
           <w:bCs/>
           <w:u w:val="single"/>
         </w:rPr>
-        <w:lastRenderedPageBreak/>
         <w:t>ERD</w:t>
       </w:r>
     </w:p>
@@ -3043,7 +3092,6 @@
           <w:bCs/>
           <w:u w:val="single"/>
         </w:rPr>
-        <w:lastRenderedPageBreak/>
         <w:t>EERD</w:t>
       </w:r>
     </w:p>
@@ -3114,8 +3162,93 @@
         </w:drawing>
       </w:r>
     </w:p>
+    <w:p>
+      <w:pPr>
+        <w:rPr>
+          <w:b/>
+          <w:bCs/>
+          <w:u w:val="single"/>
+        </w:rPr>
+      </w:pPr>
+      <w:r>
+        <w:rPr>
+          <w:b/>
+          <w:bCs/>
+          <w:u w:val="single"/>
+        </w:rPr>
+        <w:lastRenderedPageBreak/>
+        <w:t>RS</w:t>
+      </w:r>
+    </w:p>
+    <w:p>
+      <w:pPr>
+        <w:rPr>
+          <w:b/>
+          <w:bCs/>
+          <w:u w:val="single"/>
+        </w:rPr>
+      </w:pPr>
+      <w:r>
+        <w:rPr>
+          <w:b/>
+          <w:bCs/>
+          <w:noProof/>
+          <w:u w:val="single"/>
+        </w:rPr>
+        <w:drawing>
+          <wp:inline distT="0" distB="0" distL="0" distR="0" wp14:anchorId="4084F003" wp14:editId="6E95799E">
+            <wp:extent cx="5943600" cy="7633504"/>
+            <wp:effectExtent l="0" t="0" r="0" b="5715"/>
+            <wp:docPr id="674780494" name="Picture 2" descr="A screenshot of a computer&#10;&#10;AI-generated content may be incorrect."/>
+            <wp:cNvGraphicFramePr>
+              <a:graphicFrameLocks xmlns:a="http://schemas.openxmlformats.org/drawingml/2006/main" noChangeAspect="1"/>
+            </wp:cNvGraphicFramePr>
+            <a:graphic xmlns:a="http://schemas.openxmlformats.org/drawingml/2006/main">
+              <a:graphicData uri="http://schemas.openxmlformats.org/drawingml/2006/picture">
+                <pic:pic xmlns:pic="http://schemas.openxmlformats.org/drawingml/2006/picture">
+                  <pic:nvPicPr>
+                    <pic:cNvPr id="674780494" name="Picture 2" descr="A screenshot of a computer&#10;&#10;AI-generated content may be incorrect."/>
+                    <pic:cNvPicPr/>
+                  </pic:nvPicPr>
+                  <pic:blipFill>
+                    <a:blip r:embed="rId9">
+                      <a:extLst>
+                        <a:ext uri="{28A0092B-C50C-407E-A947-70E740481C1C}">
+                          <a14:useLocalDpi xmlns:a14="http://schemas.microsoft.com/office/drawing/2010/main" val="0"/>
+                        </a:ext>
+                      </a:extLst>
+                    </a:blip>
+                    <a:stretch>
+                      <a:fillRect/>
+                    </a:stretch>
+                  </pic:blipFill>
+                  <pic:spPr>
+                    <a:xfrm>
+                      <a:off x="0" y="0"/>
+                      <a:ext cx="5960046" cy="7654626"/>
+                    </a:xfrm>
+                    <a:prstGeom prst="rect">
+                      <a:avLst/>
+                    </a:prstGeom>
+                  </pic:spPr>
+                </pic:pic>
+              </a:graphicData>
+            </a:graphic>
+          </wp:inline>
+        </w:drawing>
+      </w:r>
+    </w:p>
+    <w:p>
+      <w:pPr>
+        <w:rPr>
+          <w:b/>
+          <w:bCs/>
+          <w:u w:val="single"/>
+        </w:rPr>
+      </w:pPr>
+    </w:p>
     <w:sectPr>
-      <w:headerReference w:type="default" r:id="rId9"/>
+      <w:headerReference w:type="default" r:id="rId10"/>
       <w:pgSz w:w="12240" w:h="15840"/>
       <w:pgMar w:top="1440" w:right="1440" w:bottom="1440" w:left="1440" w:header="720" w:footer="720" w:gutter="0"/>
       <w:cols w:space="720"/>

</xml_diff>